<commit_message>
INSCON-2  Removed unneeded projects from source control
</commit_message>
<xml_diff>
--- a/Documentation/HowTo/Using the Validation Block Validators.docx
+++ b/Documentation/HowTo/Using the Validation Block Validators.docx
@@ -9027,23 +9027,7 @@
           <w:sz w:val="24"/>
           <w:szCs w:val="24"/>
         </w:rPr>
-        <w:t xml:space="preserve">If the message template contains tokens (for example, "{0}"), the validator will replace these </w:t>
-      </w:r>
-      <w:proofErr w:type="gramStart"/>
-      <w:r>
-        <w:rPr>
-          <w:sz w:val="24"/>
-          <w:szCs w:val="24"/>
-        </w:rPr>
-        <w:t>tokens</w:t>
-      </w:r>
-      <w:proofErr w:type="gramEnd"/>
-      <w:r>
-        <w:rPr>
-          <w:sz w:val="24"/>
-          <w:szCs w:val="24"/>
-        </w:rPr>
-        <w:t xml:space="preserve"> with values when the ValidationResult is created. The tokens supported by the object collection validator are listed in the following table.</w:t>
+        <w:t>If the message template contains tokens (for example, "{0}"), the validator will replace these tokens with values when the ValidationResult is created. The tokens supported by the object collection validator are listed in the following table.</w:t>
       </w:r>
     </w:p>
     <w:tbl>
@@ -16091,15 +16075,7 @@
         <w:rPr>
           <w:color w:val="000000"/>
         </w:rPr>
-        <w:t>RangeValida</w:t>
-      </w:r>
-      <w:bookmarkStart w:id="0" w:name="_GoBack"/>
-      <w:bookmarkEnd w:id="0"/>
-      <w:r>
-        <w:rPr>
-          <w:color w:val="000000"/>
-        </w:rPr>
-        <w:t>tor(</w:t>
+        <w:t>RangeValidator(</w:t>
       </w:r>
       <w:proofErr w:type="gramEnd"/>
       <w:r>
@@ -16363,6 +16339,11 @@
         </w:rPr>
         <w:t>Regular Expression Validator</w:t>
       </w:r>
+    </w:p>
+    <w:p>
+      <w:pPr>
+        <w:pStyle w:val="NoSpacing"/>
+      </w:pPr>
     </w:p>
     <w:p>
       <w:pPr>
@@ -16386,6 +16367,11 @@
       <w:r>
         <w:t>This validator checks that the value matches the pattern specified by a regular expression.</w:t>
       </w:r>
+    </w:p>
+    <w:p>
+      <w:pPr>
+        <w:pStyle w:val="NoSpacing"/>
+      </w:pPr>
     </w:p>
     <w:p>
       <w:pPr>
@@ -17175,6 +17161,7 @@
               <w:rPr>
                 <w:rStyle w:val="Strong"/>
               </w:rPr>
+              <w:lastRenderedPageBreak/>
               <w:t>Tag</w:t>
             </w:r>
           </w:p>
@@ -17213,7 +17200,6 @@
               <w:rPr>
                 <w:rStyle w:val="Strong"/>
               </w:rPr>
-              <w:lastRenderedPageBreak/>
               <w:t>TypeName</w:t>
             </w:r>
           </w:p>
@@ -17241,6 +17227,11 @@
         </w:tc>
       </w:tr>
     </w:tbl>
+    <w:p>
+      <w:pPr>
+        <w:pStyle w:val="NoSpacing"/>
+      </w:pPr>
+    </w:p>
     <w:p>
       <w:pPr>
         <w:pStyle w:val="NoSpacing"/>
@@ -17512,6 +17503,11 @@
       <w:pPr>
         <w:pStyle w:val="NoSpacing"/>
       </w:pPr>
+    </w:p>
+    <w:p>
+      <w:pPr>
+        <w:pStyle w:val="NoSpacing"/>
+      </w:pPr>
       <w:hyperlink r:id="rId43" w:tooltip="Collapse" w:history="1">
         <w:r>
           <w:rPr>
@@ -17915,6 +17911,11 @@
       <w:pPr>
         <w:pStyle w:val="NoSpacing"/>
       </w:pPr>
+    </w:p>
+    <w:p>
+      <w:pPr>
+        <w:pStyle w:val="NoSpacing"/>
+      </w:pPr>
       <w:hyperlink r:id="rId44" w:tooltip="Collapse" w:history="1">
         <w:r>
           <w:rPr>
@@ -17942,6 +17943,11 @@
       <w:r>
         <w:t xml:space="preserve"> value falls within a specified range using relative times and dates. </w:t>
       </w:r>
+    </w:p>
+    <w:p>
+      <w:pPr>
+        <w:pStyle w:val="NoSpacing"/>
+      </w:pPr>
     </w:p>
     <w:p>
       <w:pPr>
@@ -18612,7 +18618,11 @@
               <w:t>True</w:t>
             </w:r>
             <w:r>
-              <w:t xml:space="preserve">, it changes the validator's behavior so that it will fail if the condition is met, rather than when it is not met. The default is </w:t>
+              <w:t xml:space="preserve">, it changes the validator's behavior so that it will fail if the condition is met, rather </w:t>
+            </w:r>
+            <w:r>
+              <w:lastRenderedPageBreak/>
+              <w:t xml:space="preserve">than when it is not met. The default is </w:t>
             </w:r>
             <w:r>
               <w:rPr>
@@ -18644,6 +18654,7 @@
               <w:rPr>
                 <w:rStyle w:val="Strong"/>
               </w:rPr>
+              <w:lastRenderedPageBreak/>
               <w:t>Tag</w:t>
             </w:r>
           </w:p>
@@ -18659,11 +18670,7 @@
               <w:pStyle w:val="NoSpacing"/>
             </w:pPr>
             <w:r>
-              <w:t xml:space="preserve">This property is a user-supplied string. Typically, it is used to sort or </w:t>
-            </w:r>
-            <w:r>
-              <w:lastRenderedPageBreak/>
-              <w:t>categorize validation results.</w:t>
+              <w:t>This property is a user-supplied string. Typically, it is used to sort or categorize validation results.</w:t>
             </w:r>
           </w:p>
         </w:tc>
@@ -18686,7 +18693,6 @@
               <w:rPr>
                 <w:rStyle w:val="Strong"/>
               </w:rPr>
-              <w:lastRenderedPageBreak/>
               <w:t>TypeName</w:t>
             </w:r>
           </w:p>
@@ -19037,6 +19043,11 @@
         </w:tc>
       </w:tr>
     </w:tbl>
+    <w:p>
+      <w:pPr>
+        <w:pStyle w:val="NoSpacing"/>
+      </w:pPr>
+    </w:p>
     <w:p>
       <w:pPr>
         <w:pStyle w:val="NoSpacing"/>
@@ -19232,6 +19243,11 @@
       <w:pPr>
         <w:pStyle w:val="NoSpacing"/>
       </w:pPr>
+    </w:p>
+    <w:p>
+      <w:pPr>
+        <w:pStyle w:val="NoSpacing"/>
+      </w:pPr>
       <w:hyperlink r:id="rId46" w:tooltip="Collapse" w:history="1">
         <w:r>
           <w:rPr>
@@ -19448,6 +19464,7 @@
         <w:rPr>
           <w:color w:val="000000"/>
         </w:rPr>
+        <w:lastRenderedPageBreak/>
         <w:t xml:space="preserve">  </w:t>
       </w:r>
       <w:proofErr w:type="gramStart"/>
@@ -19576,7 +19593,6 @@
         <w:rPr>
           <w:color w:val="000000"/>
         </w:rPr>
-        <w:lastRenderedPageBreak/>
         <w:t xml:space="preserve">    }</w:t>
       </w:r>
     </w:p>
@@ -19678,6 +19694,11 @@
         </w:rPr>
         <w:t>String Length Validator</w:t>
       </w:r>
+    </w:p>
+    <w:p>
+      <w:pPr>
+        <w:pStyle w:val="NoSpacing"/>
+      </w:pPr>
     </w:p>
     <w:p>
       <w:pPr>
@@ -19701,6 +19722,11 @@
       <w:r>
         <w:t>This validator checks that the length of the string is within the specified range. The range may include or exclude the endpoints by omitting the lower or upper bound.</w:t>
       </w:r>
+    </w:p>
+    <w:p>
+      <w:pPr>
+        <w:pStyle w:val="NoSpacing"/>
+      </w:pPr>
     </w:p>
     <w:p>
       <w:pPr>
@@ -20379,7 +20405,11 @@
               <w:t>Upper Bound</w:t>
             </w:r>
             <w:r>
-              <w:t xml:space="preserve"> - This is the maximum length of the target string. It must be type </w:t>
+              <w:t xml:space="preserve"> - This is the maximum length of the target string. It </w:t>
+            </w:r>
+            <w:r>
+              <w:lastRenderedPageBreak/>
+              <w:t xml:space="preserve">must be type </w:t>
             </w:r>
             <w:r>
               <w:rPr>
@@ -20547,6 +20577,11 @@
         </w:tc>
       </w:tr>
     </w:tbl>
+    <w:p>
+      <w:pPr>
+        <w:pStyle w:val="NoSpacing"/>
+      </w:pPr>
+    </w:p>
     <w:p>
       <w:pPr>
         <w:pStyle w:val="NoSpacing"/>
@@ -21002,6 +21037,11 @@
       <w:pPr>
         <w:pStyle w:val="NoSpacing"/>
       </w:pPr>
+    </w:p>
+    <w:p>
+      <w:pPr>
+        <w:pStyle w:val="NoSpacing"/>
+      </w:pPr>
       <w:hyperlink r:id="rId49" w:tooltip="Collapse" w:history="1">
         <w:r>
           <w:rPr>
@@ -21279,6 +21319,7 @@
     </w:p>
     <w:p>
       <w:r>
+        <w:lastRenderedPageBreak/>
         <w:br w:type="page"/>
       </w:r>
     </w:p>
@@ -21344,6 +21385,11 @@
         </w:rPr>
         <w:t>Type Conversion Validator</w:t>
       </w:r>
+    </w:p>
+    <w:p>
+      <w:pPr>
+        <w:pStyle w:val="NoSpacing"/>
+      </w:pPr>
     </w:p>
     <w:p>
       <w:pPr>
@@ -21385,6 +21431,11 @@
       <w:r>
         <w:t xml:space="preserve"> type.</w:t>
       </w:r>
+    </w:p>
+    <w:p>
+      <w:pPr>
+        <w:pStyle w:val="NoSpacing"/>
+      </w:pPr>
     </w:p>
     <w:p>
       <w:pPr>
@@ -21895,6 +21946,11 @@
       <w:pPr>
         <w:pStyle w:val="NoSpacing"/>
       </w:pPr>
+    </w:p>
+    <w:p>
+      <w:pPr>
+        <w:pStyle w:val="NoSpacing"/>
+      </w:pPr>
       <w:r>
         <w:t>Message Template Tokens</w:t>
       </w:r>
@@ -22000,7 +22056,11 @@
               <w:pStyle w:val="NoSpacing"/>
             </w:pPr>
             <w:r>
-              <w:t>This token represents the value of the object that is being validated. Although it can be useful to show the original value as a part of the validation message, you must be careful to avoid injection attacks by escaping any characters that can be used to attack the system that conveys the message to the user.</w:t>
+              <w:t xml:space="preserve">This token represents the value of the object that is being validated. Although it can be useful to </w:t>
+            </w:r>
+            <w:r>
+              <w:lastRenderedPageBreak/>
+              <w:t>show the original value as a part of the validation message, you must be careful to avoid injection attacks by escaping any characters that can be used to attack the system that conveys the message to the user.</w:t>
             </w:r>
           </w:p>
         </w:tc>
@@ -22121,6 +22181,11 @@
         </w:tc>
       </w:tr>
     </w:tbl>
+    <w:p>
+      <w:pPr>
+        <w:pStyle w:val="NoSpacing"/>
+      </w:pPr>
+    </w:p>
     <w:p>
       <w:pPr>
         <w:pStyle w:val="NoSpacing"/>
@@ -22503,639 +22568,515 @@
           <w:sz w:val="24"/>
           <w:szCs w:val="24"/>
         </w:rPr>
-        <w:t xml:space="preserve">The Validation Application Block contains three validators that you can use to validate </w:t>
-      </w:r>
-      <w:proofErr w:type="gramStart"/>
-      <w:r>
+        <w:t>The Validation Application Block contains three validators that you can use to validate individual members of types, instead of validating the entire type using attributes or rule sets. While not a common scenario, this technique may be useful when integrating with other frameworks such as WPF and Windows Forms. The three validators are:</w:t>
+      </w:r>
+    </w:p>
+    <w:p>
+      <w:pPr>
+        <w:pStyle w:val="NoSpacing"/>
         <w:rPr>
           <w:sz w:val="24"/>
           <w:szCs w:val="24"/>
         </w:rPr>
-        <w:t>individual</w:t>
-      </w:r>
-      <w:proofErr w:type="gramEnd"/>
-      <w:r>
+      </w:pPr>
+    </w:p>
+    <w:p>
+      <w:pPr>
+        <w:pStyle w:val="NoSpacing"/>
         <w:rPr>
           <w:sz w:val="24"/>
           <w:szCs w:val="24"/>
         </w:rPr>
-        <w:t xml:space="preserve"> members of types, instead of validating the entire type using attributes or rule sets. While not a common scenario, this technique may be useful when integrating with other frameworks such as WPF and Windows Forms. The three validators are:</w:t>
-      </w:r>
-    </w:p>
-    <w:p>
-      <w:pPr>
-        <w:pStyle w:val="NoSpacing"/>
+      </w:pPr>
+      <w:proofErr w:type="gramStart"/>
+      <w:r>
         <w:rPr>
           <w:sz w:val="24"/>
           <w:szCs w:val="24"/>
         </w:rPr>
-      </w:pPr>
+        <w:t>FieldValueValidator.</w:t>
+      </w:r>
+      <w:proofErr w:type="gramEnd"/>
+      <w:r>
+        <w:rPr>
+          <w:sz w:val="24"/>
+          <w:szCs w:val="24"/>
+        </w:rPr>
+        <w:t xml:space="preserve"> Use this validator to validate a field of a type.</w:t>
+      </w:r>
+    </w:p>
+    <w:p>
+      <w:pPr>
+        <w:pStyle w:val="NoSpacing"/>
+        <w:rPr>
+          <w:sz w:val="24"/>
+          <w:szCs w:val="24"/>
+        </w:rPr>
+      </w:pPr>
+    </w:p>
+    <w:p>
+      <w:pPr>
+        <w:pStyle w:val="NoSpacing"/>
+        <w:rPr>
+          <w:sz w:val="24"/>
+          <w:szCs w:val="24"/>
+        </w:rPr>
+      </w:pPr>
+      <w:proofErr w:type="gramStart"/>
+      <w:r>
+        <w:rPr>
+          <w:sz w:val="24"/>
+          <w:szCs w:val="24"/>
+        </w:rPr>
+        <w:t>MethodReturnValueValidator.</w:t>
+      </w:r>
+      <w:proofErr w:type="gramEnd"/>
+      <w:r>
+        <w:rPr>
+          <w:sz w:val="24"/>
+          <w:szCs w:val="24"/>
+        </w:rPr>
+        <w:t xml:space="preserve"> Use this validator to validate the return value of a method of a type.</w:t>
+      </w:r>
+    </w:p>
+    <w:p>
+      <w:pPr>
+        <w:pStyle w:val="NoSpacing"/>
+        <w:rPr>
+          <w:sz w:val="24"/>
+          <w:szCs w:val="24"/>
+        </w:rPr>
+      </w:pPr>
+    </w:p>
+    <w:p>
+      <w:pPr>
+        <w:pStyle w:val="NoSpacing"/>
+        <w:rPr>
+          <w:sz w:val="24"/>
+          <w:szCs w:val="24"/>
+        </w:rPr>
+      </w:pPr>
+      <w:proofErr w:type="gramStart"/>
+      <w:r>
+        <w:rPr>
+          <w:sz w:val="24"/>
+          <w:szCs w:val="24"/>
+        </w:rPr>
+        <w:t>PropertyValueValidator.</w:t>
+      </w:r>
+      <w:proofErr w:type="gramEnd"/>
+      <w:r>
+        <w:rPr>
+          <w:sz w:val="24"/>
+          <w:szCs w:val="24"/>
+        </w:rPr>
+        <w:t xml:space="preserve"> Use this validator to validate the value of a property of a type.</w:t>
+      </w:r>
+    </w:p>
+    <w:p>
+      <w:pPr>
+        <w:pStyle w:val="NoSpacing"/>
+        <w:rPr>
+          <w:sz w:val="24"/>
+          <w:szCs w:val="24"/>
+        </w:rPr>
+      </w:pPr>
+      <w:r>
+        <w:rPr>
+          <w:sz w:val="24"/>
+          <w:szCs w:val="24"/>
+        </w:rPr>
+        <w:t>For example, you can programmatically create a validator for an instance of a class named MyClass that validates the value of a property named MyProperty</w:t>
+      </w:r>
+      <w:bookmarkStart w:id="0" w:name="_GoBack"/>
+      <w:bookmarkEnd w:id="0"/>
+      <w:r>
+        <w:rPr>
+          <w:sz w:val="24"/>
+          <w:szCs w:val="24"/>
+        </w:rPr>
+        <w:t xml:space="preserve"> using a regular expression validator as shown here.</w:t>
+      </w:r>
+    </w:p>
+    <w:p>
+      <w:pPr>
+        <w:pStyle w:val="NoSpacing"/>
+        <w:rPr>
+          <w:rFonts w:cs="Courier New"/>
+          <w:color w:val="000000"/>
+          <w:sz w:val="20"/>
+          <w:szCs w:val="20"/>
+        </w:rPr>
+      </w:pPr>
+    </w:p>
+    <w:p>
+      <w:pPr>
+        <w:pStyle w:val="NoSpacing"/>
+        <w:rPr>
+          <w:rFonts w:cs="Courier New"/>
+          <w:color w:val="000000"/>
+          <w:sz w:val="20"/>
+          <w:szCs w:val="20"/>
+        </w:rPr>
+      </w:pPr>
+      <w:r>
+        <w:rPr>
+          <w:rFonts w:cs="Courier New"/>
+          <w:color w:val="000000"/>
+          <w:sz w:val="20"/>
+          <w:szCs w:val="20"/>
+        </w:rPr>
+        <w:t xml:space="preserve">Validator </w:t>
+      </w:r>
+      <w:proofErr w:type="spellStart"/>
+      <w:r>
+        <w:rPr>
+          <w:rFonts w:cs="Courier New"/>
+          <w:color w:val="000000"/>
+          <w:sz w:val="20"/>
+          <w:szCs w:val="20"/>
+        </w:rPr>
+        <w:t>propValidator</w:t>
+      </w:r>
+      <w:proofErr w:type="spellEnd"/>
+      <w:r>
+        <w:rPr>
+          <w:rFonts w:cs="Courier New"/>
+          <w:color w:val="000000"/>
+          <w:sz w:val="20"/>
+          <w:szCs w:val="20"/>
+        </w:rPr>
+        <w:t xml:space="preserve"> = </w:t>
+      </w:r>
+      <w:r>
+        <w:rPr>
+          <w:rFonts w:cs="Courier New"/>
+          <w:color w:val="0000FF"/>
+          <w:sz w:val="20"/>
+          <w:szCs w:val="20"/>
+        </w:rPr>
+        <w:t>new</w:t>
+      </w:r>
+      <w:r>
+        <w:rPr>
+          <w:rFonts w:cs="Courier New"/>
+          <w:color w:val="000000"/>
+          <w:sz w:val="20"/>
+          <w:szCs w:val="20"/>
+        </w:rPr>
+        <w:t xml:space="preserve"> PropertyValueValidator&lt;MyClass</w:t>
+      </w:r>
+      <w:proofErr w:type="gramStart"/>
+      <w:r>
+        <w:rPr>
+          <w:rFonts w:cs="Courier New"/>
+          <w:color w:val="000000"/>
+          <w:sz w:val="20"/>
+          <w:szCs w:val="20"/>
+        </w:rPr>
+        <w:t>&gt;(</w:t>
+      </w:r>
+      <w:proofErr w:type="gramEnd"/>
+      <w:r>
+        <w:rPr>
+          <w:rFonts w:cs="Courier New"/>
+          <w:color w:val="A31515"/>
+          <w:sz w:val="20"/>
+          <w:szCs w:val="20"/>
+        </w:rPr>
+        <w:t>"MyProperty"</w:t>
+      </w:r>
+      <w:r>
+        <w:rPr>
+          <w:rFonts w:cs="Courier New"/>
+          <w:color w:val="000000"/>
+          <w:sz w:val="20"/>
+          <w:szCs w:val="20"/>
+        </w:rPr>
+        <w:t xml:space="preserve">, </w:t>
+      </w:r>
+    </w:p>
+    <w:p>
+      <w:pPr>
+        <w:pStyle w:val="NoSpacing"/>
+        <w:rPr>
+          <w:rFonts w:cs="Courier New"/>
+          <w:color w:val="000000"/>
+          <w:sz w:val="20"/>
+          <w:szCs w:val="20"/>
+        </w:rPr>
+      </w:pPr>
+      <w:r>
+        <w:rPr>
+          <w:rFonts w:cs="Courier New"/>
+          <w:color w:val="000000"/>
+          <w:sz w:val="20"/>
+          <w:szCs w:val="20"/>
+        </w:rPr>
+        <w:t xml:space="preserve">                              </w:t>
+      </w:r>
+      <w:proofErr w:type="gramStart"/>
+      <w:r>
+        <w:rPr>
+          <w:rFonts w:cs="Courier New"/>
+          <w:color w:val="0000FF"/>
+          <w:sz w:val="20"/>
+          <w:szCs w:val="20"/>
+        </w:rPr>
+        <w:t>new</w:t>
+      </w:r>
+      <w:proofErr w:type="gramEnd"/>
+      <w:r>
+        <w:rPr>
+          <w:rFonts w:cs="Courier New"/>
+          <w:color w:val="000000"/>
+          <w:sz w:val="20"/>
+          <w:szCs w:val="20"/>
+        </w:rPr>
+        <w:t xml:space="preserve"> RegexValidator(</w:t>
+      </w:r>
+      <w:r>
+        <w:rPr>
+          <w:rFonts w:cs="Courier New"/>
+          <w:color w:val="A31515"/>
+          <w:sz w:val="20"/>
+          <w:szCs w:val="20"/>
+        </w:rPr>
+        <w:t>"some-regular-expression"</w:t>
+      </w:r>
+      <w:r>
+        <w:rPr>
+          <w:rFonts w:cs="Courier New"/>
+          <w:color w:val="000000"/>
+          <w:sz w:val="20"/>
+          <w:szCs w:val="20"/>
+        </w:rPr>
+        <w:t>));</w:t>
+      </w:r>
+    </w:p>
+    <w:p>
+      <w:pPr>
+        <w:pStyle w:val="NoSpacing"/>
+        <w:rPr>
+          <w:rFonts w:cs="Courier New"/>
+          <w:color w:val="000000"/>
+          <w:sz w:val="20"/>
+          <w:szCs w:val="20"/>
+        </w:rPr>
+      </w:pPr>
+      <w:r>
+        <w:rPr>
+          <w:rFonts w:cs="Courier New"/>
+          <w:color w:val="000000"/>
+          <w:sz w:val="20"/>
+          <w:szCs w:val="20"/>
+        </w:rPr>
+        <w:t xml:space="preserve">MyClass </w:t>
+      </w:r>
+      <w:proofErr w:type="spellStart"/>
+      <w:r>
+        <w:rPr>
+          <w:rFonts w:cs="Courier New"/>
+          <w:color w:val="000000"/>
+          <w:sz w:val="20"/>
+          <w:szCs w:val="20"/>
+        </w:rPr>
+        <w:t>myInstance</w:t>
+      </w:r>
+      <w:proofErr w:type="spellEnd"/>
+      <w:r>
+        <w:rPr>
+          <w:rFonts w:cs="Courier New"/>
+          <w:color w:val="000000"/>
+          <w:sz w:val="20"/>
+          <w:szCs w:val="20"/>
+        </w:rPr>
+        <w:t xml:space="preserve"> = </w:t>
+      </w:r>
+      <w:r>
+        <w:rPr>
+          <w:rFonts w:cs="Courier New"/>
+          <w:color w:val="0000FF"/>
+          <w:sz w:val="20"/>
+          <w:szCs w:val="20"/>
+        </w:rPr>
+        <w:t>new</w:t>
+      </w:r>
+      <w:r>
+        <w:rPr>
+          <w:rFonts w:cs="Courier New"/>
+          <w:color w:val="000000"/>
+          <w:sz w:val="20"/>
+          <w:szCs w:val="20"/>
+        </w:rPr>
+        <w:t xml:space="preserve"> </w:t>
+      </w:r>
+      <w:proofErr w:type="gramStart"/>
+      <w:r>
+        <w:rPr>
+          <w:rFonts w:cs="Courier New"/>
+          <w:color w:val="000000"/>
+          <w:sz w:val="20"/>
+          <w:szCs w:val="20"/>
+        </w:rPr>
+        <w:t>MyClass(</w:t>
+      </w:r>
+      <w:proofErr w:type="gramEnd"/>
+      <w:r>
+        <w:rPr>
+          <w:rFonts w:cs="Courier New"/>
+          <w:color w:val="000000"/>
+          <w:sz w:val="20"/>
+          <w:szCs w:val="20"/>
+        </w:rPr>
+        <w:t>);</w:t>
+      </w:r>
+    </w:p>
+    <w:p>
+      <w:pPr>
+        <w:pStyle w:val="NoSpacing"/>
+        <w:rPr>
+          <w:rFonts w:cs="Courier New"/>
+          <w:color w:val="000000"/>
+          <w:sz w:val="20"/>
+          <w:szCs w:val="20"/>
+        </w:rPr>
+      </w:pPr>
+      <w:proofErr w:type="spellStart"/>
+      <w:r>
+        <w:rPr>
+          <w:rFonts w:cs="Courier New"/>
+          <w:color w:val="000000"/>
+          <w:sz w:val="20"/>
+          <w:szCs w:val="20"/>
+        </w:rPr>
+        <w:t>myInstance.MyProperty</w:t>
+      </w:r>
+      <w:proofErr w:type="spellEnd"/>
+      <w:r>
+        <w:rPr>
+          <w:rFonts w:cs="Courier New"/>
+          <w:color w:val="000000"/>
+          <w:sz w:val="20"/>
+          <w:szCs w:val="20"/>
+        </w:rPr>
+        <w:t xml:space="preserve"> = </w:t>
+      </w:r>
+      <w:r>
+        <w:rPr>
+          <w:rFonts w:cs="Courier New"/>
+          <w:color w:val="A31515"/>
+          <w:sz w:val="20"/>
+          <w:szCs w:val="20"/>
+        </w:rPr>
+        <w:t>"Some value"</w:t>
+      </w:r>
+      <w:r>
+        <w:rPr>
+          <w:rFonts w:cs="Courier New"/>
+          <w:color w:val="000000"/>
+          <w:sz w:val="20"/>
+          <w:szCs w:val="20"/>
+        </w:rPr>
+        <w:t>;</w:t>
+      </w:r>
+    </w:p>
+    <w:p>
+      <w:pPr>
+        <w:pStyle w:val="NoSpacing"/>
+        <w:rPr>
+          <w:rFonts w:cs="Courier New"/>
+          <w:color w:val="000000"/>
+          <w:sz w:val="20"/>
+          <w:szCs w:val="20"/>
+        </w:rPr>
+      </w:pPr>
+      <w:proofErr w:type="spellStart"/>
+      <w:r>
+        <w:rPr>
+          <w:rFonts w:cs="Courier New"/>
+          <w:color w:val="000000"/>
+          <w:sz w:val="20"/>
+          <w:szCs w:val="20"/>
+        </w:rPr>
+        <w:t>ValidationResults</w:t>
+      </w:r>
+      <w:proofErr w:type="spellEnd"/>
+      <w:r>
+        <w:rPr>
+          <w:rFonts w:cs="Courier New"/>
+          <w:color w:val="000000"/>
+          <w:sz w:val="20"/>
+          <w:szCs w:val="20"/>
+        </w:rPr>
+        <w:t xml:space="preserve"> results = </w:t>
+      </w:r>
       <w:proofErr w:type="spellStart"/>
       <w:proofErr w:type="gramStart"/>
       <w:r>
         <w:rPr>
+          <w:rFonts w:cs="Courier New"/>
+          <w:color w:val="000000"/>
+          <w:sz w:val="20"/>
+          <w:szCs w:val="20"/>
+        </w:rPr>
+        <w:t>propValidator.Validate</w:t>
+      </w:r>
+      <w:proofErr w:type="spellEnd"/>
+      <w:r>
+        <w:rPr>
+          <w:rFonts w:cs="Courier New"/>
+          <w:color w:val="000000"/>
+          <w:sz w:val="20"/>
+          <w:szCs w:val="20"/>
+        </w:rPr>
+        <w:t>(</w:t>
+      </w:r>
+      <w:proofErr w:type="spellStart"/>
+      <w:proofErr w:type="gramEnd"/>
+      <w:r>
+        <w:rPr>
+          <w:rFonts w:cs="Courier New"/>
+          <w:color w:val="000000"/>
+          <w:sz w:val="20"/>
+          <w:szCs w:val="20"/>
+        </w:rPr>
+        <w:t>myInstance</w:t>
+      </w:r>
+      <w:proofErr w:type="spellEnd"/>
+      <w:r>
+        <w:rPr>
+          <w:rFonts w:cs="Courier New"/>
+          <w:color w:val="000000"/>
+          <w:sz w:val="20"/>
+          <w:szCs w:val="20"/>
+        </w:rPr>
+        <w:t>);</w:t>
+      </w:r>
+    </w:p>
+    <w:p>
+      <w:pPr>
+        <w:pStyle w:val="NoSpacing"/>
+        <w:rPr>
           <w:sz w:val="24"/>
           <w:szCs w:val="24"/>
         </w:rPr>
-        <w:t>FieldValueValidator</w:t>
-      </w:r>
-      <w:proofErr w:type="spellEnd"/>
-      <w:r>
+      </w:pPr>
+    </w:p>
+    <w:p>
+      <w:pPr>
+        <w:pStyle w:val="NoSpacing"/>
         <w:rPr>
           <w:sz w:val="24"/>
           <w:szCs w:val="24"/>
         </w:rPr>
-        <w:t>.</w:t>
-      </w:r>
-      <w:proofErr w:type="gramEnd"/>
+      </w:pPr>
       <w:r>
         <w:rPr>
           <w:sz w:val="24"/>
           <w:szCs w:val="24"/>
         </w:rPr>
-        <w:t xml:space="preserve"> Use this validator to validate a field of a type.</w:t>
-      </w:r>
-    </w:p>
-    <w:p>
-      <w:pPr>
-        <w:pStyle w:val="NoSpacing"/>
-        <w:rPr>
-          <w:sz w:val="24"/>
-          <w:szCs w:val="24"/>
-        </w:rPr>
-      </w:pPr>
-      <w:proofErr w:type="spellStart"/>
-      <w:proofErr w:type="gramStart"/>
-      <w:r>
-        <w:rPr>
-          <w:sz w:val="24"/>
-          <w:szCs w:val="24"/>
-        </w:rPr>
-        <w:t>MethodReturnValueValidator</w:t>
-      </w:r>
-      <w:proofErr w:type="spellEnd"/>
-      <w:r>
-        <w:rPr>
-          <w:sz w:val="24"/>
-          <w:szCs w:val="24"/>
-        </w:rPr>
-        <w:t>.</w:t>
-      </w:r>
-      <w:proofErr w:type="gramEnd"/>
-      <w:r>
-        <w:rPr>
-          <w:sz w:val="24"/>
-          <w:szCs w:val="24"/>
-        </w:rPr>
-        <w:t xml:space="preserve"> Use this validator to validate the return value of a method of a type.</w:t>
-      </w:r>
-    </w:p>
-    <w:p>
-      <w:pPr>
-        <w:pStyle w:val="NoSpacing"/>
-        <w:rPr>
-          <w:sz w:val="24"/>
-          <w:szCs w:val="24"/>
-        </w:rPr>
-      </w:pPr>
-      <w:proofErr w:type="spellStart"/>
-      <w:proofErr w:type="gramStart"/>
-      <w:r>
-        <w:rPr>
-          <w:sz w:val="24"/>
-          <w:szCs w:val="24"/>
-        </w:rPr>
-        <w:t>PropertyValueValidator</w:t>
-      </w:r>
-      <w:proofErr w:type="spellEnd"/>
-      <w:r>
-        <w:rPr>
-          <w:sz w:val="24"/>
-          <w:szCs w:val="24"/>
-        </w:rPr>
-        <w:t>.</w:t>
-      </w:r>
-      <w:proofErr w:type="gramEnd"/>
-      <w:r>
-        <w:rPr>
-          <w:sz w:val="24"/>
-          <w:szCs w:val="24"/>
-        </w:rPr>
-        <w:t xml:space="preserve"> Use this validator to validate the value of a property of a type.</w:t>
-      </w:r>
-    </w:p>
-    <w:p>
-      <w:pPr>
-        <w:pStyle w:val="NoSpacing"/>
-        <w:rPr>
-          <w:sz w:val="24"/>
-          <w:szCs w:val="24"/>
-        </w:rPr>
-      </w:pPr>
-      <w:r>
-        <w:rPr>
-          <w:sz w:val="24"/>
-          <w:szCs w:val="24"/>
-        </w:rPr>
-        <w:t xml:space="preserve">For example, you can programmatically create a validator for an instance of a class named </w:t>
-      </w:r>
-      <w:proofErr w:type="spellStart"/>
-      <w:r>
-        <w:rPr>
-          <w:sz w:val="24"/>
-          <w:szCs w:val="24"/>
-        </w:rPr>
-        <w:t>MyClass</w:t>
-      </w:r>
-      <w:proofErr w:type="spellEnd"/>
-      <w:r>
-        <w:rPr>
-          <w:sz w:val="24"/>
-          <w:szCs w:val="24"/>
-        </w:rPr>
-        <w:t xml:space="preserve"> that validates the value of a property named </w:t>
-      </w:r>
-      <w:proofErr w:type="spellStart"/>
-      <w:r>
-        <w:rPr>
-          <w:sz w:val="24"/>
-          <w:szCs w:val="24"/>
-        </w:rPr>
-        <w:t>MyProperty</w:t>
-      </w:r>
-      <w:proofErr w:type="spellEnd"/>
-      <w:r>
-        <w:rPr>
-          <w:sz w:val="24"/>
-          <w:szCs w:val="24"/>
-        </w:rPr>
-        <w:t xml:space="preserve"> using a regular expression validator as shown here.</w:t>
-      </w:r>
-    </w:p>
-    <w:p>
-      <w:pPr>
-        <w:pStyle w:val="NoSpacing"/>
-        <w:rPr>
-          <w:rFonts w:cs="Courier New"/>
-          <w:color w:val="000000"/>
-          <w:sz w:val="20"/>
-          <w:szCs w:val="20"/>
-        </w:rPr>
-      </w:pPr>
-      <w:r>
-        <w:rPr>
-          <w:rFonts w:cs="Courier New"/>
-          <w:color w:val="000000"/>
-          <w:sz w:val="20"/>
-          <w:szCs w:val="20"/>
-        </w:rPr>
-        <w:t xml:space="preserve">Validator </w:t>
-      </w:r>
-      <w:proofErr w:type="spellStart"/>
-      <w:r>
-        <w:rPr>
-          <w:rFonts w:cs="Courier New"/>
-          <w:color w:val="000000"/>
-          <w:sz w:val="20"/>
-          <w:szCs w:val="20"/>
-        </w:rPr>
-        <w:t>propValidator</w:t>
-      </w:r>
-      <w:proofErr w:type="spellEnd"/>
-      <w:r>
-        <w:rPr>
-          <w:rFonts w:cs="Courier New"/>
-          <w:color w:val="000000"/>
-          <w:sz w:val="20"/>
-          <w:szCs w:val="20"/>
-        </w:rPr>
-        <w:t xml:space="preserve"> = </w:t>
-      </w:r>
-      <w:r>
-        <w:rPr>
-          <w:rFonts w:cs="Courier New"/>
-          <w:color w:val="0000FF"/>
-          <w:sz w:val="20"/>
-          <w:szCs w:val="20"/>
-        </w:rPr>
-        <w:t>new</w:t>
-      </w:r>
-      <w:r>
-        <w:rPr>
-          <w:rFonts w:cs="Courier New"/>
-          <w:color w:val="000000"/>
-          <w:sz w:val="20"/>
-          <w:szCs w:val="20"/>
-        </w:rPr>
-        <w:t xml:space="preserve"> </w:t>
-      </w:r>
-      <w:proofErr w:type="spellStart"/>
-      <w:r>
-        <w:rPr>
-          <w:rFonts w:cs="Courier New"/>
-          <w:color w:val="000000"/>
-          <w:sz w:val="20"/>
-          <w:szCs w:val="20"/>
-        </w:rPr>
-        <w:t>PropertyValueValidator</w:t>
-      </w:r>
-      <w:proofErr w:type="spellEnd"/>
-      <w:r>
-        <w:rPr>
-          <w:rFonts w:cs="Courier New"/>
-          <w:color w:val="000000"/>
-          <w:sz w:val="20"/>
-          <w:szCs w:val="20"/>
-        </w:rPr>
-        <w:t>&lt;</w:t>
-      </w:r>
-      <w:proofErr w:type="spellStart"/>
-      <w:r>
-        <w:rPr>
-          <w:rFonts w:cs="Courier New"/>
-          <w:color w:val="000000"/>
-          <w:sz w:val="20"/>
-          <w:szCs w:val="20"/>
-        </w:rPr>
-        <w:t>MyClass</w:t>
-      </w:r>
-      <w:proofErr w:type="spellEnd"/>
-      <w:proofErr w:type="gramStart"/>
-      <w:r>
-        <w:rPr>
-          <w:rFonts w:cs="Courier New"/>
-          <w:color w:val="000000"/>
-          <w:sz w:val="20"/>
-          <w:szCs w:val="20"/>
-        </w:rPr>
-        <w:t>&gt;(</w:t>
-      </w:r>
-      <w:proofErr w:type="gramEnd"/>
-      <w:r>
-        <w:rPr>
-          <w:rFonts w:cs="Courier New"/>
-          <w:color w:val="A31515"/>
-          <w:sz w:val="20"/>
-          <w:szCs w:val="20"/>
-        </w:rPr>
-        <w:t>"</w:t>
-      </w:r>
-      <w:proofErr w:type="spellStart"/>
-      <w:r>
-        <w:rPr>
-          <w:rFonts w:cs="Courier New"/>
-          <w:color w:val="A31515"/>
-          <w:sz w:val="20"/>
-          <w:szCs w:val="20"/>
-        </w:rPr>
-        <w:t>MyProperty</w:t>
-      </w:r>
-      <w:proofErr w:type="spellEnd"/>
-      <w:r>
-        <w:rPr>
-          <w:rFonts w:cs="Courier New"/>
-          <w:color w:val="A31515"/>
-          <w:sz w:val="20"/>
-          <w:szCs w:val="20"/>
-        </w:rPr>
-        <w:t>"</w:t>
-      </w:r>
-      <w:r>
-        <w:rPr>
-          <w:rFonts w:cs="Courier New"/>
-          <w:color w:val="000000"/>
-          <w:sz w:val="20"/>
-          <w:szCs w:val="20"/>
-        </w:rPr>
-        <w:t xml:space="preserve">, </w:t>
-      </w:r>
-    </w:p>
-    <w:p>
-      <w:pPr>
-        <w:pStyle w:val="NoSpacing"/>
-        <w:rPr>
-          <w:rFonts w:cs="Courier New"/>
-          <w:color w:val="000000"/>
-          <w:sz w:val="20"/>
-          <w:szCs w:val="20"/>
-        </w:rPr>
-      </w:pPr>
-      <w:r>
-        <w:rPr>
-          <w:rFonts w:cs="Courier New"/>
-          <w:color w:val="000000"/>
-          <w:sz w:val="20"/>
-          <w:szCs w:val="20"/>
-        </w:rPr>
-        <w:t xml:space="preserve">                              </w:t>
-      </w:r>
-      <w:proofErr w:type="gramStart"/>
-      <w:r>
-        <w:rPr>
-          <w:rFonts w:cs="Courier New"/>
-          <w:color w:val="0000FF"/>
-          <w:sz w:val="20"/>
-          <w:szCs w:val="20"/>
-        </w:rPr>
-        <w:t>new</w:t>
-      </w:r>
-      <w:proofErr w:type="gramEnd"/>
-      <w:r>
-        <w:rPr>
-          <w:rFonts w:cs="Courier New"/>
-          <w:color w:val="000000"/>
-          <w:sz w:val="20"/>
-          <w:szCs w:val="20"/>
-        </w:rPr>
-        <w:t xml:space="preserve"> RegexValidator(</w:t>
-      </w:r>
-      <w:r>
-        <w:rPr>
-          <w:rFonts w:cs="Courier New"/>
-          <w:color w:val="A31515"/>
-          <w:sz w:val="20"/>
-          <w:szCs w:val="20"/>
-        </w:rPr>
-        <w:t>"some-regular-expression"</w:t>
-      </w:r>
-      <w:r>
-        <w:rPr>
-          <w:rFonts w:cs="Courier New"/>
-          <w:color w:val="000000"/>
-          <w:sz w:val="20"/>
-          <w:szCs w:val="20"/>
-        </w:rPr>
-        <w:t>));</w:t>
-      </w:r>
-    </w:p>
-    <w:p>
-      <w:pPr>
-        <w:pStyle w:val="NoSpacing"/>
-        <w:rPr>
-          <w:rFonts w:cs="Courier New"/>
-          <w:color w:val="000000"/>
-          <w:sz w:val="20"/>
-          <w:szCs w:val="20"/>
-        </w:rPr>
-      </w:pPr>
-      <w:proofErr w:type="spellStart"/>
-      <w:r>
-        <w:rPr>
-          <w:rFonts w:cs="Courier New"/>
-          <w:color w:val="000000"/>
-          <w:sz w:val="20"/>
-          <w:szCs w:val="20"/>
-        </w:rPr>
-        <w:t>MyClass</w:t>
-      </w:r>
-      <w:proofErr w:type="spellEnd"/>
-      <w:r>
-        <w:rPr>
-          <w:rFonts w:cs="Courier New"/>
-          <w:color w:val="000000"/>
-          <w:sz w:val="20"/>
-          <w:szCs w:val="20"/>
-        </w:rPr>
-        <w:t xml:space="preserve"> </w:t>
-      </w:r>
-      <w:proofErr w:type="spellStart"/>
-      <w:r>
-        <w:rPr>
-          <w:rFonts w:cs="Courier New"/>
-          <w:color w:val="000000"/>
-          <w:sz w:val="20"/>
-          <w:szCs w:val="20"/>
-        </w:rPr>
-        <w:t>myInstance</w:t>
-      </w:r>
-      <w:proofErr w:type="spellEnd"/>
-      <w:r>
-        <w:rPr>
-          <w:rFonts w:cs="Courier New"/>
-          <w:color w:val="000000"/>
-          <w:sz w:val="20"/>
-          <w:szCs w:val="20"/>
-        </w:rPr>
-        <w:t xml:space="preserve"> = </w:t>
-      </w:r>
-      <w:r>
-        <w:rPr>
-          <w:rFonts w:cs="Courier New"/>
-          <w:color w:val="0000FF"/>
-          <w:sz w:val="20"/>
-          <w:szCs w:val="20"/>
-        </w:rPr>
-        <w:t>new</w:t>
-      </w:r>
-      <w:r>
-        <w:rPr>
-          <w:rFonts w:cs="Courier New"/>
-          <w:color w:val="000000"/>
-          <w:sz w:val="20"/>
-          <w:szCs w:val="20"/>
-        </w:rPr>
-        <w:t xml:space="preserve"> </w:t>
-      </w:r>
-      <w:proofErr w:type="spellStart"/>
-      <w:proofErr w:type="gramStart"/>
-      <w:r>
-        <w:rPr>
-          <w:rFonts w:cs="Courier New"/>
-          <w:color w:val="000000"/>
-          <w:sz w:val="20"/>
-          <w:szCs w:val="20"/>
-        </w:rPr>
-        <w:t>MyClass</w:t>
-      </w:r>
-      <w:proofErr w:type="spellEnd"/>
-      <w:r>
-        <w:rPr>
-          <w:rFonts w:cs="Courier New"/>
-          <w:color w:val="000000"/>
-          <w:sz w:val="20"/>
-          <w:szCs w:val="20"/>
-        </w:rPr>
-        <w:t>(</w:t>
-      </w:r>
-      <w:proofErr w:type="gramEnd"/>
-      <w:r>
-        <w:rPr>
-          <w:rFonts w:cs="Courier New"/>
-          <w:color w:val="000000"/>
-          <w:sz w:val="20"/>
-          <w:szCs w:val="20"/>
-        </w:rPr>
-        <w:t>);</w:t>
-      </w:r>
-    </w:p>
-    <w:p>
-      <w:pPr>
-        <w:pStyle w:val="NoSpacing"/>
-        <w:rPr>
-          <w:rFonts w:cs="Courier New"/>
-          <w:color w:val="000000"/>
-          <w:sz w:val="20"/>
-          <w:szCs w:val="20"/>
-        </w:rPr>
-      </w:pPr>
-      <w:proofErr w:type="spellStart"/>
-      <w:r>
-        <w:rPr>
-          <w:rFonts w:cs="Courier New"/>
-          <w:color w:val="000000"/>
-          <w:sz w:val="20"/>
-          <w:szCs w:val="20"/>
-        </w:rPr>
-        <w:t>myInstance.MyProperty</w:t>
-      </w:r>
-      <w:proofErr w:type="spellEnd"/>
-      <w:r>
-        <w:rPr>
-          <w:rFonts w:cs="Courier New"/>
-          <w:color w:val="000000"/>
-          <w:sz w:val="20"/>
-          <w:szCs w:val="20"/>
-        </w:rPr>
-        <w:t xml:space="preserve"> = </w:t>
-      </w:r>
-      <w:r>
-        <w:rPr>
-          <w:rFonts w:cs="Courier New"/>
-          <w:color w:val="A31515"/>
-          <w:sz w:val="20"/>
-          <w:szCs w:val="20"/>
-        </w:rPr>
-        <w:t>"Some value"</w:t>
-      </w:r>
-      <w:r>
-        <w:rPr>
-          <w:rFonts w:cs="Courier New"/>
-          <w:color w:val="000000"/>
-          <w:sz w:val="20"/>
-          <w:szCs w:val="20"/>
-        </w:rPr>
-        <w:t>;</w:t>
-      </w:r>
-    </w:p>
-    <w:p>
-      <w:pPr>
-        <w:pStyle w:val="NoSpacing"/>
-        <w:rPr>
-          <w:rFonts w:cs="Courier New"/>
-          <w:color w:val="000000"/>
-          <w:sz w:val="20"/>
-          <w:szCs w:val="20"/>
-        </w:rPr>
-      </w:pPr>
-      <w:proofErr w:type="spellStart"/>
-      <w:r>
-        <w:rPr>
-          <w:rFonts w:cs="Courier New"/>
-          <w:color w:val="000000"/>
-          <w:sz w:val="20"/>
-          <w:szCs w:val="20"/>
-        </w:rPr>
-        <w:t>ValidationResults</w:t>
-      </w:r>
-      <w:proofErr w:type="spellEnd"/>
-      <w:r>
-        <w:rPr>
-          <w:rFonts w:cs="Courier New"/>
-          <w:color w:val="000000"/>
-          <w:sz w:val="20"/>
-          <w:szCs w:val="20"/>
-        </w:rPr>
-        <w:t xml:space="preserve"> results = </w:t>
-      </w:r>
-      <w:proofErr w:type="spellStart"/>
-      <w:proofErr w:type="gramStart"/>
-      <w:r>
-        <w:rPr>
-          <w:rFonts w:cs="Courier New"/>
-          <w:color w:val="000000"/>
-          <w:sz w:val="20"/>
-          <w:szCs w:val="20"/>
-        </w:rPr>
-        <w:t>propValidator.Validate</w:t>
-      </w:r>
-      <w:proofErr w:type="spellEnd"/>
-      <w:r>
-        <w:rPr>
-          <w:rFonts w:cs="Courier New"/>
-          <w:color w:val="000000"/>
-          <w:sz w:val="20"/>
-          <w:szCs w:val="20"/>
-        </w:rPr>
-        <w:t>(</w:t>
-      </w:r>
-      <w:proofErr w:type="spellStart"/>
-      <w:proofErr w:type="gramEnd"/>
-      <w:r>
-        <w:rPr>
-          <w:rFonts w:cs="Courier New"/>
-          <w:color w:val="000000"/>
-          <w:sz w:val="20"/>
-          <w:szCs w:val="20"/>
-        </w:rPr>
-        <w:t>myInstance</w:t>
-      </w:r>
-      <w:proofErr w:type="spellEnd"/>
-      <w:r>
-        <w:rPr>
-          <w:rFonts w:cs="Courier New"/>
-          <w:color w:val="000000"/>
-          <w:sz w:val="20"/>
-          <w:szCs w:val="20"/>
-        </w:rPr>
-        <w:t>);</w:t>
-      </w:r>
-    </w:p>
-    <w:p>
-      <w:pPr>
-        <w:pStyle w:val="NoSpacing"/>
-        <w:rPr>
-          <w:sz w:val="24"/>
-          <w:szCs w:val="24"/>
-        </w:rPr>
-      </w:pPr>
-      <w:r>
-        <w:rPr>
-          <w:sz w:val="24"/>
-          <w:szCs w:val="24"/>
-        </w:rPr>
-        <w:t xml:space="preserve">That second parameter to the constructor is the validator to use for the property value. You can also create a composite validator from a combination of validators, and specify this composite validator in the code above. A similar technique can be used with the </w:t>
-      </w:r>
-      <w:proofErr w:type="spellStart"/>
-      <w:r>
-        <w:rPr>
-          <w:sz w:val="24"/>
-          <w:szCs w:val="24"/>
-        </w:rPr>
-        <w:t>FieldValueValidator</w:t>
-      </w:r>
-      <w:proofErr w:type="spellEnd"/>
-      <w:r>
-        <w:rPr>
-          <w:sz w:val="24"/>
-          <w:szCs w:val="24"/>
-        </w:rPr>
-        <w:t xml:space="preserve"> and </w:t>
-      </w:r>
-      <w:proofErr w:type="spellStart"/>
-      <w:r>
-        <w:rPr>
-          <w:sz w:val="24"/>
-          <w:szCs w:val="24"/>
-        </w:rPr>
-        <w:t>MethodReturnValueValidator</w:t>
-      </w:r>
-      <w:proofErr w:type="spellEnd"/>
-      <w:r>
-        <w:rPr>
-          <w:sz w:val="24"/>
-          <w:szCs w:val="24"/>
-        </w:rPr>
-        <w:t>.</w:t>
+        <w:t>That second parameter to the constructor is the validator to use for the property value. You can also create a composite validator from a combination of validators, and specify this composite validator in the code above. A similar technique can be used with the FieldValueValidator and MethodReturnValueValidator.</w:t>
       </w:r>
     </w:p>
     <w:p>

</xml_diff>